<commit_message>
Début code des cards de la home page
</commit_message>
<xml_diff>
--- a/hw_ressources/Miamly-idées.docx
+++ b/hw_ressources/Miamly-idées.docx
@@ -11,6 +11,7 @@
           <w:lang w:val="fr-FR"/>
         </w:rPr>
       </w:pPr>
+      <w:bookmarkStart w:id="0" w:name="_GoBack"/>
       <w:r>
         <w:rPr>
           <w:rFonts w:hint="default"/>
@@ -19,6 +20,7 @@
         <w:t>Miamly</w:t>
       </w:r>
     </w:p>
+    <w:bookmarkEnd w:id="0"/>
     <w:p>
       <w:pPr>
         <w:rPr>
@@ -115,6 +117,12 @@
           <w:lang w:val="fr-FR"/>
         </w:rPr>
         <w:tab/>
+      </w:r>
+      <w:r>
+        <w:rPr>
+          <w:rFonts w:hint="default"/>
+          <w:lang w:val="fr-FR"/>
+        </w:rPr>
         <w:t>Recette au hasard</w:t>
       </w:r>
     </w:p>
@@ -287,8 +295,6 @@
         </w:rPr>
         <w:t>Toutes les astuces pour moins bien manger</w:t>
       </w:r>
-      <w:bookmarkStart w:id="0" w:name="_GoBack"/>
-      <w:bookmarkEnd w:id="0"/>
     </w:p>
     <w:p>
       <w:pPr>
@@ -767,7 +773,7 @@
     <w:lsdException w:unhideWhenUsed="0" w:uiPriority="0" w:semiHidden="0" w:name="HTML Sample"/>
     <w:lsdException w:unhideWhenUsed="0" w:uiPriority="0" w:semiHidden="0" w:name="HTML Typewriter"/>
     <w:lsdException w:unhideWhenUsed="0" w:uiPriority="0" w:semiHidden="0" w:name="HTML Variable"/>
-    <w:lsdException w:unhideWhenUsed="0" w:uiPriority="0" w:name="Normal Table"/>
+    <w:lsdException w:qFormat="1" w:unhideWhenUsed="0" w:uiPriority="0" w:name="Normal Table"/>
     <w:lsdException w:unhideWhenUsed="0" w:uiPriority="0" w:semiHidden="0" w:name="annotation subject"/>
     <w:lsdException w:unhideWhenUsed="0" w:uiPriority="0" w:semiHidden="0" w:name="Balloon Text"/>
   </w:latentStyles>
@@ -815,6 +821,7 @@
   <w:style w:type="table" w:default="1" w:styleId="4">
     <w:name w:val="Normal Table"/>
     <w:semiHidden/>
+    <w:qFormat/>
     <w:uiPriority w:val="0"/>
     <w:tblPr>
       <w:tblLayout w:type="fixed"/>

</xml_diff>